<commit_message>
In PDF Form Also
</commit_message>
<xml_diff>
--- a/JavaTPoint.docx
+++ b/JavaTPoint.docx
@@ -2832,18 +2832,7 @@
                 <w:sz w:val="20"/>
                 <w:szCs w:val="20"/>
               </w:rPr>
-              <w:t>This bytecode</w:t>
-            </w:r>
-            <w:bookmarkStart w:id="0" w:name="_GoBack"/>
-            <w:bookmarkEnd w:id="0"/>
-            <w:r>
-              <w:rPr>
-                <w:rFonts w:ascii="Verdana" w:hAnsi="Verdana"/>
-                <w:color w:val="000000"/>
-                <w:sz w:val="20"/>
-                <w:szCs w:val="20"/>
-              </w:rPr>
-              <w:t xml:space="preserve"> is a platform independent code because it can be run on multiple platforms i.e. Write Once and Run </w:t>
+              <w:t xml:space="preserve">This bytecode is a platform independent code because it can be run on multiple platforms i.e. Write Once and Run </w:t>
             </w:r>
             <w:proofErr w:type="gramStart"/>
             <w:r>
@@ -3570,17 +3559,15 @@
               </w:rPr>
               <w:t xml:space="preserve"> lack of pointers that avoids security problem. There is automatic garbage collection in java. There is exception handling and type checking mechanism in java. All these points </w:t>
             </w:r>
-            <w:proofErr w:type="gramStart"/>
-            <w:r>
-              <w:rPr>
-                <w:rFonts w:ascii="Verdana" w:hAnsi="Verdana"/>
-                <w:color w:val="000000"/>
-                <w:sz w:val="20"/>
-                <w:szCs w:val="20"/>
-              </w:rPr>
-              <w:t>makes</w:t>
-            </w:r>
-            <w:proofErr w:type="gramEnd"/>
+            <w:r>
+              <w:rPr>
+                <w:rFonts w:ascii="Verdana" w:hAnsi="Verdana"/>
+                <w:color w:val="000000"/>
+                <w:sz w:val="20"/>
+                <w:szCs w:val="20"/>
+              </w:rPr>
+              <w:t>make</w:t>
+            </w:r>
             <w:r>
               <w:rPr>
                 <w:rFonts w:ascii="Verdana" w:hAnsi="Verdana"/>
@@ -3647,7 +3634,7 @@
         <w:tblLook w:val="04A0" w:firstRow="1" w:lastRow="0" w:firstColumn="1" w:lastColumn="0" w:noHBand="0" w:noVBand="1"/>
       </w:tblPr>
       <w:tblGrid>
-        <w:gridCol w:w="8599"/>
+        <w:gridCol w:w="8495"/>
       </w:tblGrid>
       <w:tr>
         <w:trPr>
@@ -3679,17 +3666,15 @@
               </w:rPr>
               <w:t xml:space="preserve">There </w:t>
             </w:r>
-            <w:proofErr w:type="gramStart"/>
-            <w:r>
-              <w:rPr>
-                <w:rFonts w:ascii="Verdana" w:hAnsi="Verdana"/>
-                <w:color w:val="000000"/>
-                <w:sz w:val="20"/>
-                <w:szCs w:val="20"/>
-              </w:rPr>
-              <w:t>is no implementation dependent features</w:t>
-            </w:r>
-            <w:proofErr w:type="gramEnd"/>
+            <w:r>
+              <w:rPr>
+                <w:rFonts w:ascii="Verdana" w:hAnsi="Verdana"/>
+                <w:color w:val="000000"/>
+                <w:sz w:val="20"/>
+                <w:szCs w:val="20"/>
+              </w:rPr>
+              <w:t>is no implementation dependent feature</w:t>
+            </w:r>
             <w:r>
               <w:rPr>
                 <w:rFonts w:ascii="Verdana" w:hAnsi="Verdana"/>
@@ -4033,6 +4018,1112 @@
       </w:r>
     </w:p>
     <w:p/>
+    <w:p/>
+    <w:p/>
+    <w:p/>
+    <w:p/>
+    <w:p/>
+    <w:p/>
+    <w:p/>
+    <w:p/>
+    <w:p/>
+    <w:p/>
+    <w:p/>
+    <w:p/>
+    <w:p/>
+    <w:p>
+      <w:pPr>
+        <w:pStyle w:val="Heading3"/>
+        <w:rPr>
+          <w:rFonts w:ascii="Tahoma" w:hAnsi="Tahoma" w:cs="Tahoma"/>
+          <w:b w:val="0"/>
+          <w:bCs w:val="0"/>
+          <w:color w:val="610B4B"/>
+          <w:sz w:val="33"/>
+          <w:szCs w:val="33"/>
+          <w:shd w:val="clear" w:color="auto" w:fill="FFFFFF"/>
+        </w:rPr>
+      </w:pPr>
+      <w:bookmarkStart w:id="0" w:name="hellojavaex"/>
+      <w:r>
+        <w:rPr>
+          <w:rFonts w:ascii="Tahoma" w:hAnsi="Tahoma" w:cs="Tahoma"/>
+          <w:b w:val="0"/>
+          <w:bCs w:val="0"/>
+          <w:color w:val="610B4B"/>
+          <w:sz w:val="33"/>
+          <w:szCs w:val="33"/>
+          <w:shd w:val="clear" w:color="auto" w:fill="FFFFFF"/>
+        </w:rPr>
+        <w:lastRenderedPageBreak/>
+        <w:t>Creating hello java example</w:t>
+      </w:r>
+    </w:p>
+    <w:tbl>
+      <w:tblPr>
+        <w:tblW w:w="0" w:type="auto"/>
+        <w:tblCellSpacing w:w="15" w:type="dxa"/>
+        <w:tblCellMar>
+          <w:top w:w="15" w:type="dxa"/>
+          <w:left w:w="15" w:type="dxa"/>
+          <w:bottom w:w="15" w:type="dxa"/>
+          <w:right w:w="15" w:type="dxa"/>
+        </w:tblCellMar>
+        <w:tblLook w:val="04A0" w:firstRow="1" w:lastRow="0" w:firstColumn="1" w:lastColumn="0" w:noHBand="0" w:noVBand="1"/>
+      </w:tblPr>
+      <w:tblGrid>
+        <w:gridCol w:w="4012"/>
+      </w:tblGrid>
+      <w:tr>
+        <w:trPr>
+          <w:tblCellSpacing w:w="15" w:type="dxa"/>
+        </w:trPr>
+        <w:tc>
+          <w:tcPr>
+            <w:tcW w:w="0" w:type="auto"/>
+            <w:vAlign w:val="center"/>
+            <w:hideMark/>
+          </w:tcPr>
+          <w:p>
+            <w:pPr>
+              <w:ind w:left="300"/>
+              <w:rPr>
+                <w:rFonts w:ascii="Verdana" w:hAnsi="Verdana"/>
+                <w:color w:val="000000"/>
+                <w:sz w:val="20"/>
+                <w:szCs w:val="20"/>
+              </w:rPr>
+            </w:pPr>
+            <w:r>
+              <w:rPr>
+                <w:rFonts w:ascii="Verdana" w:hAnsi="Verdana"/>
+                <w:color w:val="000000"/>
+                <w:sz w:val="20"/>
+                <w:szCs w:val="20"/>
+              </w:rPr>
+              <w:t>Let's create the hello java program:</w:t>
+            </w:r>
+          </w:p>
+        </w:tc>
+      </w:tr>
+    </w:tbl>
+    <w:bookmarkEnd w:id="0"/>
+    <w:p>
+      <w:pPr>
+        <w:numPr>
+          <w:ilvl w:val="0"/>
+          <w:numId w:val="10"/>
+        </w:numPr>
+        <w:shd w:val="clear" w:color="auto" w:fill="F8F8F5"/>
+        <w:spacing w:after="0" w:line="240" w:lineRule="auto"/>
+        <w:ind w:left="0"/>
+        <w:rPr>
+          <w:rFonts w:ascii="Verdana" w:hAnsi="Verdana" w:cs="Times New Roman"/>
+          <w:color w:val="000000"/>
+          <w:sz w:val="20"/>
+          <w:szCs w:val="20"/>
+        </w:rPr>
+      </w:pPr>
+      <w:r>
+        <w:rPr>
+          <w:rStyle w:val="keyword"/>
+          <w:rFonts w:ascii="Verdana" w:hAnsi="Verdana"/>
+          <w:b/>
+          <w:bCs/>
+          <w:color w:val="006699"/>
+          <w:sz w:val="20"/>
+          <w:szCs w:val="20"/>
+          <w:bdr w:val="none" w:sz="0" w:space="0" w:color="auto" w:frame="1"/>
+        </w:rPr>
+        <w:t>class</w:t>
+      </w:r>
+      <w:r>
+        <w:rPr>
+          <w:rFonts w:ascii="Verdana" w:hAnsi="Verdana"/>
+          <w:color w:val="000000"/>
+          <w:sz w:val="20"/>
+          <w:szCs w:val="20"/>
+          <w:bdr w:val="none" w:sz="0" w:space="0" w:color="auto" w:frame="1"/>
+        </w:rPr>
+        <w:t> Simple{  </w:t>
+      </w:r>
+    </w:p>
+    <w:p>
+      <w:pPr>
+        <w:numPr>
+          <w:ilvl w:val="0"/>
+          <w:numId w:val="10"/>
+        </w:numPr>
+        <w:shd w:val="clear" w:color="auto" w:fill="F8F8F5"/>
+        <w:spacing w:after="0" w:line="240" w:lineRule="auto"/>
+        <w:ind w:left="0"/>
+        <w:rPr>
+          <w:rFonts w:ascii="Verdana" w:hAnsi="Verdana"/>
+          <w:color w:val="000000"/>
+          <w:sz w:val="20"/>
+          <w:szCs w:val="20"/>
+        </w:rPr>
+      </w:pPr>
+      <w:r>
+        <w:rPr>
+          <w:rFonts w:ascii="Verdana" w:hAnsi="Verdana"/>
+          <w:color w:val="000000"/>
+          <w:sz w:val="20"/>
+          <w:szCs w:val="20"/>
+          <w:bdr w:val="none" w:sz="0" w:space="0" w:color="auto" w:frame="1"/>
+        </w:rPr>
+        <w:t>    </w:t>
+      </w:r>
+      <w:r>
+        <w:rPr>
+          <w:rStyle w:val="keyword"/>
+          <w:rFonts w:ascii="Verdana" w:hAnsi="Verdana"/>
+          <w:b/>
+          <w:bCs/>
+          <w:color w:val="006699"/>
+          <w:sz w:val="20"/>
+          <w:szCs w:val="20"/>
+          <w:bdr w:val="none" w:sz="0" w:space="0" w:color="auto" w:frame="1"/>
+        </w:rPr>
+        <w:t>public</w:t>
+      </w:r>
+      <w:r>
+        <w:rPr>
+          <w:rFonts w:ascii="Verdana" w:hAnsi="Verdana"/>
+          <w:color w:val="000000"/>
+          <w:sz w:val="20"/>
+          <w:szCs w:val="20"/>
+          <w:bdr w:val="none" w:sz="0" w:space="0" w:color="auto" w:frame="1"/>
+        </w:rPr>
+        <w:t> </w:t>
+      </w:r>
+      <w:r>
+        <w:rPr>
+          <w:rStyle w:val="keyword"/>
+          <w:rFonts w:ascii="Verdana" w:hAnsi="Verdana"/>
+          <w:b/>
+          <w:bCs/>
+          <w:color w:val="006699"/>
+          <w:sz w:val="20"/>
+          <w:szCs w:val="20"/>
+          <w:bdr w:val="none" w:sz="0" w:space="0" w:color="auto" w:frame="1"/>
+        </w:rPr>
+        <w:t>static</w:t>
+      </w:r>
+      <w:r>
+        <w:rPr>
+          <w:rFonts w:ascii="Verdana" w:hAnsi="Verdana"/>
+          <w:color w:val="000000"/>
+          <w:sz w:val="20"/>
+          <w:szCs w:val="20"/>
+          <w:bdr w:val="none" w:sz="0" w:space="0" w:color="auto" w:frame="1"/>
+        </w:rPr>
+        <w:t> </w:t>
+      </w:r>
+      <w:r>
+        <w:rPr>
+          <w:rStyle w:val="keyword"/>
+          <w:rFonts w:ascii="Verdana" w:hAnsi="Verdana"/>
+          <w:b/>
+          <w:bCs/>
+          <w:color w:val="006699"/>
+          <w:sz w:val="20"/>
+          <w:szCs w:val="20"/>
+          <w:bdr w:val="none" w:sz="0" w:space="0" w:color="auto" w:frame="1"/>
+        </w:rPr>
+        <w:t>void</w:t>
+      </w:r>
+      <w:r>
+        <w:rPr>
+          <w:rFonts w:ascii="Verdana" w:hAnsi="Verdana"/>
+          <w:color w:val="000000"/>
+          <w:sz w:val="20"/>
+          <w:szCs w:val="20"/>
+          <w:bdr w:val="none" w:sz="0" w:space="0" w:color="auto" w:frame="1"/>
+        </w:rPr>
+        <w:t> main(String </w:t>
+      </w:r>
+      <w:proofErr w:type="spellStart"/>
+      <w:r>
+        <w:rPr>
+          <w:rFonts w:ascii="Verdana" w:hAnsi="Verdana"/>
+          <w:color w:val="000000"/>
+          <w:sz w:val="20"/>
+          <w:szCs w:val="20"/>
+          <w:bdr w:val="none" w:sz="0" w:space="0" w:color="auto" w:frame="1"/>
+        </w:rPr>
+        <w:t>args</w:t>
+      </w:r>
+      <w:proofErr w:type="spellEnd"/>
+      <w:r>
+        <w:rPr>
+          <w:rFonts w:ascii="Verdana" w:hAnsi="Verdana"/>
+          <w:color w:val="000000"/>
+          <w:sz w:val="20"/>
+          <w:szCs w:val="20"/>
+          <w:bdr w:val="none" w:sz="0" w:space="0" w:color="auto" w:frame="1"/>
+        </w:rPr>
+        <w:t>[]){  </w:t>
+      </w:r>
+    </w:p>
+    <w:p>
+      <w:pPr>
+        <w:numPr>
+          <w:ilvl w:val="0"/>
+          <w:numId w:val="10"/>
+        </w:numPr>
+        <w:shd w:val="clear" w:color="auto" w:fill="F8F8F5"/>
+        <w:spacing w:after="0" w:line="240" w:lineRule="auto"/>
+        <w:ind w:left="0"/>
+        <w:rPr>
+          <w:rFonts w:ascii="Verdana" w:hAnsi="Verdana"/>
+          <w:color w:val="000000"/>
+          <w:sz w:val="20"/>
+          <w:szCs w:val="20"/>
+        </w:rPr>
+      </w:pPr>
+      <w:r>
+        <w:rPr>
+          <w:rFonts w:ascii="Verdana" w:hAnsi="Verdana"/>
+          <w:color w:val="000000"/>
+          <w:sz w:val="20"/>
+          <w:szCs w:val="20"/>
+          <w:bdr w:val="none" w:sz="0" w:space="0" w:color="auto" w:frame="1"/>
+        </w:rPr>
+        <w:t>     </w:t>
+      </w:r>
+      <w:proofErr w:type="spellStart"/>
+      <w:r>
+        <w:rPr>
+          <w:rFonts w:ascii="Verdana" w:hAnsi="Verdana"/>
+          <w:color w:val="000000"/>
+          <w:sz w:val="20"/>
+          <w:szCs w:val="20"/>
+          <w:bdr w:val="none" w:sz="0" w:space="0" w:color="auto" w:frame="1"/>
+        </w:rPr>
+        <w:t>System.out.println</w:t>
+      </w:r>
+      <w:proofErr w:type="spellEnd"/>
+      <w:r>
+        <w:rPr>
+          <w:rFonts w:ascii="Verdana" w:hAnsi="Verdana"/>
+          <w:color w:val="000000"/>
+          <w:sz w:val="20"/>
+          <w:szCs w:val="20"/>
+          <w:bdr w:val="none" w:sz="0" w:space="0" w:color="auto" w:frame="1"/>
+        </w:rPr>
+        <w:t>(</w:t>
+      </w:r>
+      <w:r>
+        <w:rPr>
+          <w:rStyle w:val="string"/>
+          <w:rFonts w:ascii="Verdana" w:hAnsi="Verdana"/>
+          <w:sz w:val="20"/>
+          <w:szCs w:val="20"/>
+          <w:bdr w:val="none" w:sz="0" w:space="0" w:color="auto" w:frame="1"/>
+        </w:rPr>
+        <w:t>"Hello Java"</w:t>
+      </w:r>
+      <w:r>
+        <w:rPr>
+          <w:rFonts w:ascii="Verdana" w:hAnsi="Verdana"/>
+          <w:color w:val="000000"/>
+          <w:sz w:val="20"/>
+          <w:szCs w:val="20"/>
+          <w:bdr w:val="none" w:sz="0" w:space="0" w:color="auto" w:frame="1"/>
+        </w:rPr>
+        <w:t>);  </w:t>
+      </w:r>
+    </w:p>
+    <w:p>
+      <w:pPr>
+        <w:numPr>
+          <w:ilvl w:val="0"/>
+          <w:numId w:val="10"/>
+        </w:numPr>
+        <w:shd w:val="clear" w:color="auto" w:fill="F8F8F5"/>
+        <w:spacing w:after="0" w:line="240" w:lineRule="auto"/>
+        <w:ind w:left="0"/>
+        <w:rPr>
+          <w:rFonts w:ascii="Verdana" w:hAnsi="Verdana"/>
+          <w:color w:val="000000"/>
+          <w:sz w:val="20"/>
+          <w:szCs w:val="20"/>
+        </w:rPr>
+      </w:pPr>
+      <w:r>
+        <w:rPr>
+          <w:rFonts w:ascii="Verdana" w:hAnsi="Verdana"/>
+          <w:color w:val="000000"/>
+          <w:sz w:val="20"/>
+          <w:szCs w:val="20"/>
+          <w:bdr w:val="none" w:sz="0" w:space="0" w:color="auto" w:frame="1"/>
+        </w:rPr>
+        <w:t>    }  </w:t>
+      </w:r>
+    </w:p>
+    <w:p>
+      <w:pPr>
+        <w:numPr>
+          <w:ilvl w:val="0"/>
+          <w:numId w:val="10"/>
+        </w:numPr>
+        <w:shd w:val="clear" w:color="auto" w:fill="F8F8F5"/>
+        <w:spacing w:after="0" w:line="240" w:lineRule="auto"/>
+        <w:ind w:left="0"/>
+        <w:rPr>
+          <w:rFonts w:ascii="Verdana" w:hAnsi="Verdana"/>
+          <w:color w:val="000000"/>
+          <w:sz w:val="20"/>
+          <w:szCs w:val="20"/>
+        </w:rPr>
+      </w:pPr>
+      <w:r>
+        <w:rPr>
+          <w:rFonts w:ascii="Verdana" w:hAnsi="Verdana"/>
+          <w:color w:val="000000"/>
+          <w:sz w:val="20"/>
+          <w:szCs w:val="20"/>
+          <w:bdr w:val="none" w:sz="0" w:space="0" w:color="auto" w:frame="1"/>
+        </w:rPr>
+        <w:t>}  </w:t>
+      </w:r>
+    </w:p>
+    <w:p>
+      <w:pPr>
+        <w:shd w:val="clear" w:color="auto" w:fill="F8F8F5"/>
+        <w:rPr>
+          <w:rFonts w:ascii="Times New Roman" w:hAnsi="Times New Roman"/>
+          <w:sz w:val="24"/>
+          <w:szCs w:val="24"/>
+        </w:rPr>
+      </w:pPr>
+    </w:p>
+    <w:tbl>
+      <w:tblPr>
+        <w:tblW w:w="0" w:type="auto"/>
+        <w:tblCellSpacing w:w="15" w:type="dxa"/>
+        <w:tblCellMar>
+          <w:top w:w="15" w:type="dxa"/>
+          <w:left w:w="15" w:type="dxa"/>
+          <w:bottom w:w="15" w:type="dxa"/>
+          <w:right w:w="15" w:type="dxa"/>
+        </w:tblCellMar>
+        <w:tblLook w:val="04A0" w:firstRow="1" w:lastRow="0" w:firstColumn="1" w:lastColumn="0" w:noHBand="0" w:noVBand="1"/>
+      </w:tblPr>
+      <w:tblGrid>
+        <w:gridCol w:w="3207"/>
+      </w:tblGrid>
+      <w:tr>
+        <w:trPr>
+          <w:tblCellSpacing w:w="15" w:type="dxa"/>
+        </w:trPr>
+        <w:tc>
+          <w:tcPr>
+            <w:tcW w:w="0" w:type="auto"/>
+            <w:vAlign w:val="center"/>
+            <w:hideMark/>
+          </w:tcPr>
+          <w:p>
+            <w:pPr>
+              <w:ind w:left="300"/>
+              <w:rPr>
+                <w:rFonts w:ascii="Verdana" w:hAnsi="Verdana"/>
+                <w:color w:val="000000"/>
+                <w:sz w:val="20"/>
+                <w:szCs w:val="20"/>
+              </w:rPr>
+            </w:pPr>
+            <w:r>
+              <w:rPr>
+                <w:rFonts w:ascii="Verdana" w:hAnsi="Verdana"/>
+                <w:color w:val="000000"/>
+                <w:sz w:val="20"/>
+                <w:szCs w:val="20"/>
+              </w:rPr>
+              <w:t>save this file as Simple.java</w:t>
+            </w:r>
+          </w:p>
+        </w:tc>
+      </w:tr>
+    </w:tbl>
+    <w:p>
+      <w:pPr>
+        <w:shd w:val="clear" w:color="auto" w:fill="F8F8F5"/>
+      </w:pPr>
+    </w:p>
+    <w:tbl>
+      <w:tblPr>
+        <w:tblW w:w="0" w:type="auto"/>
+        <w:tblCellSpacing w:w="15" w:type="dxa"/>
+        <w:tblCellMar>
+          <w:top w:w="15" w:type="dxa"/>
+          <w:left w:w="15" w:type="dxa"/>
+          <w:bottom w:w="15" w:type="dxa"/>
+          <w:right w:w="15" w:type="dxa"/>
+        </w:tblCellMar>
+        <w:tblLook w:val="04A0" w:firstRow="1" w:lastRow="0" w:firstColumn="1" w:lastColumn="0" w:noHBand="0" w:noVBand="1"/>
+      </w:tblPr>
+      <w:tblGrid>
+        <w:gridCol w:w="1681"/>
+        <w:gridCol w:w="2162"/>
+      </w:tblGrid>
+      <w:tr>
+        <w:trPr>
+          <w:tblCellSpacing w:w="15" w:type="dxa"/>
+        </w:trPr>
+        <w:tc>
+          <w:tcPr>
+            <w:tcW w:w="0" w:type="auto"/>
+            <w:vAlign w:val="center"/>
+            <w:hideMark/>
+          </w:tcPr>
+          <w:p>
+            <w:pPr>
+              <w:ind w:left="300"/>
+              <w:rPr>
+                <w:rFonts w:ascii="Verdana" w:hAnsi="Verdana"/>
+                <w:color w:val="000000"/>
+                <w:sz w:val="20"/>
+                <w:szCs w:val="20"/>
+              </w:rPr>
+            </w:pPr>
+            <w:r>
+              <w:rPr>
+                <w:rStyle w:val="Strong"/>
+                <w:rFonts w:ascii="Verdana" w:hAnsi="Verdana"/>
+                <w:color w:val="000000"/>
+                <w:sz w:val="20"/>
+                <w:szCs w:val="20"/>
+              </w:rPr>
+              <w:t>To compile:</w:t>
+            </w:r>
+          </w:p>
+        </w:tc>
+        <w:tc>
+          <w:tcPr>
+            <w:tcW w:w="0" w:type="auto"/>
+            <w:vAlign w:val="center"/>
+            <w:hideMark/>
+          </w:tcPr>
+          <w:p>
+            <w:pPr>
+              <w:ind w:left="300"/>
+              <w:rPr>
+                <w:rFonts w:ascii="Verdana" w:hAnsi="Verdana"/>
+                <w:color w:val="000000"/>
+                <w:sz w:val="20"/>
+                <w:szCs w:val="20"/>
+              </w:rPr>
+            </w:pPr>
+            <w:proofErr w:type="spellStart"/>
+            <w:r>
+              <w:rPr>
+                <w:rFonts w:ascii="Verdana" w:hAnsi="Verdana"/>
+                <w:color w:val="000000"/>
+                <w:sz w:val="20"/>
+                <w:szCs w:val="20"/>
+              </w:rPr>
+              <w:t>javac</w:t>
+            </w:r>
+            <w:proofErr w:type="spellEnd"/>
+            <w:r>
+              <w:rPr>
+                <w:rFonts w:ascii="Verdana" w:hAnsi="Verdana"/>
+                <w:color w:val="000000"/>
+                <w:sz w:val="20"/>
+                <w:szCs w:val="20"/>
+              </w:rPr>
+              <w:t xml:space="preserve"> Simple.java</w:t>
+            </w:r>
+          </w:p>
+        </w:tc>
+      </w:tr>
+      <w:tr>
+        <w:trPr>
+          <w:tblCellSpacing w:w="15" w:type="dxa"/>
+        </w:trPr>
+        <w:tc>
+          <w:tcPr>
+            <w:tcW w:w="0" w:type="auto"/>
+            <w:vAlign w:val="center"/>
+            <w:hideMark/>
+          </w:tcPr>
+          <w:p>
+            <w:pPr>
+              <w:ind w:left="300"/>
+              <w:rPr>
+                <w:rFonts w:ascii="Verdana" w:hAnsi="Verdana"/>
+                <w:color w:val="000000"/>
+                <w:sz w:val="20"/>
+                <w:szCs w:val="20"/>
+              </w:rPr>
+            </w:pPr>
+            <w:r>
+              <w:rPr>
+                <w:rStyle w:val="Strong"/>
+                <w:rFonts w:ascii="Verdana" w:hAnsi="Verdana"/>
+                <w:color w:val="000000"/>
+                <w:sz w:val="20"/>
+                <w:szCs w:val="20"/>
+              </w:rPr>
+              <w:t>To execute:</w:t>
+            </w:r>
+          </w:p>
+        </w:tc>
+        <w:tc>
+          <w:tcPr>
+            <w:tcW w:w="0" w:type="auto"/>
+            <w:vAlign w:val="center"/>
+            <w:hideMark/>
+          </w:tcPr>
+          <w:p>
+            <w:pPr>
+              <w:ind w:left="300"/>
+              <w:rPr>
+                <w:rFonts w:ascii="Verdana" w:hAnsi="Verdana"/>
+                <w:color w:val="000000"/>
+                <w:sz w:val="20"/>
+                <w:szCs w:val="20"/>
+              </w:rPr>
+            </w:pPr>
+            <w:r>
+              <w:rPr>
+                <w:rFonts w:ascii="Verdana" w:hAnsi="Verdana"/>
+                <w:color w:val="000000"/>
+                <w:sz w:val="20"/>
+                <w:szCs w:val="20"/>
+              </w:rPr>
+              <w:t>java Simple</w:t>
+            </w:r>
+          </w:p>
+        </w:tc>
+      </w:tr>
+    </w:tbl>
+    <w:p>
+      <w:pPr>
+        <w:pStyle w:val="HTMLPreformatted"/>
+        <w:shd w:val="clear" w:color="auto" w:fill="F9FBF9"/>
+      </w:pPr>
+      <w:proofErr w:type="spellStart"/>
+      <w:r>
+        <w:rPr>
+          <w:rStyle w:val="Strong"/>
+        </w:rPr>
+        <w:t>Output</w:t>
+      </w:r>
+      <w:proofErr w:type="gramStart"/>
+      <w:r>
+        <w:rPr>
+          <w:rStyle w:val="Strong"/>
+        </w:rPr>
+        <w:t>:</w:t>
+      </w:r>
+      <w:r>
+        <w:t>Hello</w:t>
+      </w:r>
+      <w:proofErr w:type="spellEnd"/>
+      <w:proofErr w:type="gramEnd"/>
+      <w:r>
+        <w:t xml:space="preserve"> Java</w:t>
+      </w:r>
+    </w:p>
+    <w:p>
+      <w:pPr>
+        <w:shd w:val="clear" w:color="auto" w:fill="F8F8F5"/>
+      </w:pPr>
+      <w:r>
+        <w:pict>
+          <v:rect id="_x0000_i1035" style="width:0;height:.75pt" o:hralign="center" o:hrstd="t" o:hrnoshade="t" o:hr="t" fillcolor="#d4d4d4" stroked="f"/>
+        </w:pict>
+      </w:r>
+    </w:p>
+    <w:p>
+      <w:pPr>
+        <w:pStyle w:val="Heading3"/>
+        <w:shd w:val="clear" w:color="auto" w:fill="F8F8F5"/>
+        <w:rPr>
+          <w:rFonts w:ascii="Helvetica" w:hAnsi="Helvetica" w:cs="Helvetica"/>
+          <w:b w:val="0"/>
+          <w:bCs w:val="0"/>
+          <w:color w:val="008000"/>
+          <w:sz w:val="32"/>
+          <w:szCs w:val="32"/>
+        </w:rPr>
+      </w:pPr>
+      <w:r>
+        <w:rPr>
+          <w:rFonts w:ascii="Helvetica" w:hAnsi="Helvetica" w:cs="Helvetica"/>
+          <w:b w:val="0"/>
+          <w:bCs w:val="0"/>
+          <w:color w:val="008000"/>
+          <w:sz w:val="32"/>
+          <w:szCs w:val="32"/>
+        </w:rPr>
+        <w:t>Understanding first java program</w:t>
+      </w:r>
+    </w:p>
+    <w:p>
+      <w:pPr>
+        <w:pStyle w:val="NormalWeb"/>
+        <w:shd w:val="clear" w:color="auto" w:fill="F8F8F5"/>
+      </w:pPr>
+      <w:r>
+        <w:t xml:space="preserve">Let's see what is the meaning of class, public, static, void, main, </w:t>
+      </w:r>
+      <w:proofErr w:type="gramStart"/>
+      <w:r>
+        <w:t>String[</w:t>
+      </w:r>
+      <w:proofErr w:type="gramEnd"/>
+      <w:r>
+        <w:t xml:space="preserve">], </w:t>
+      </w:r>
+      <w:proofErr w:type="spellStart"/>
+      <w:r>
+        <w:t>System.out.println</w:t>
+      </w:r>
+      <w:proofErr w:type="spellEnd"/>
+      <w:r>
+        <w:t>().</w:t>
+      </w:r>
+    </w:p>
+    <w:p>
+      <w:pPr>
+        <w:numPr>
+          <w:ilvl w:val="0"/>
+          <w:numId w:val="11"/>
+        </w:numPr>
+        <w:shd w:val="clear" w:color="auto" w:fill="F8F8F5"/>
+        <w:spacing w:before="45" w:after="100" w:afterAutospacing="1" w:line="240" w:lineRule="auto"/>
+        <w:rPr>
+          <w:rFonts w:ascii="Verdana" w:hAnsi="Verdana"/>
+          <w:color w:val="000000"/>
+          <w:sz w:val="20"/>
+          <w:szCs w:val="20"/>
+        </w:rPr>
+      </w:pPr>
+      <w:proofErr w:type="gramStart"/>
+      <w:r>
+        <w:rPr>
+          <w:rStyle w:val="Strong"/>
+          <w:rFonts w:ascii="Verdana" w:hAnsi="Verdana"/>
+          <w:color w:val="000000"/>
+          <w:sz w:val="20"/>
+          <w:szCs w:val="20"/>
+        </w:rPr>
+        <w:t>class</w:t>
+      </w:r>
+      <w:proofErr w:type="gramEnd"/>
+      <w:r>
+        <w:rPr>
+          <w:rStyle w:val="apple-converted-space"/>
+          <w:rFonts w:ascii="Verdana" w:hAnsi="Verdana"/>
+          <w:color w:val="000000"/>
+          <w:sz w:val="20"/>
+          <w:szCs w:val="20"/>
+        </w:rPr>
+        <w:t> </w:t>
+      </w:r>
+      <w:r>
+        <w:rPr>
+          <w:rFonts w:ascii="Verdana" w:hAnsi="Verdana"/>
+          <w:color w:val="000000"/>
+          <w:sz w:val="20"/>
+          <w:szCs w:val="20"/>
+        </w:rPr>
+        <w:t>keyword is used to declare a class in java.</w:t>
+      </w:r>
+    </w:p>
+    <w:p>
+      <w:pPr>
+        <w:numPr>
+          <w:ilvl w:val="0"/>
+          <w:numId w:val="11"/>
+        </w:numPr>
+        <w:shd w:val="clear" w:color="auto" w:fill="F8F8F5"/>
+        <w:spacing w:before="45" w:after="100" w:afterAutospacing="1" w:line="240" w:lineRule="auto"/>
+        <w:rPr>
+          <w:rFonts w:ascii="Verdana" w:hAnsi="Verdana"/>
+          <w:color w:val="000000"/>
+          <w:sz w:val="20"/>
+          <w:szCs w:val="20"/>
+        </w:rPr>
+      </w:pPr>
+      <w:proofErr w:type="gramStart"/>
+      <w:r>
+        <w:rPr>
+          <w:rStyle w:val="Strong"/>
+          <w:rFonts w:ascii="Verdana" w:hAnsi="Verdana"/>
+          <w:color w:val="000000"/>
+          <w:sz w:val="20"/>
+          <w:szCs w:val="20"/>
+        </w:rPr>
+        <w:t>public</w:t>
+      </w:r>
+      <w:proofErr w:type="gramEnd"/>
+      <w:r>
+        <w:rPr>
+          <w:rStyle w:val="apple-converted-space"/>
+          <w:rFonts w:ascii="Verdana" w:hAnsi="Verdana"/>
+          <w:color w:val="000000"/>
+          <w:sz w:val="20"/>
+          <w:szCs w:val="20"/>
+        </w:rPr>
+        <w:t> </w:t>
+      </w:r>
+      <w:r>
+        <w:rPr>
+          <w:rFonts w:ascii="Verdana" w:hAnsi="Verdana"/>
+          <w:color w:val="000000"/>
+          <w:sz w:val="20"/>
+          <w:szCs w:val="20"/>
+        </w:rPr>
+        <w:t>keyword is an access modifier which represents visibility, it means it is visible to all.</w:t>
+      </w:r>
+    </w:p>
+    <w:p>
+      <w:pPr>
+        <w:numPr>
+          <w:ilvl w:val="0"/>
+          <w:numId w:val="11"/>
+        </w:numPr>
+        <w:shd w:val="clear" w:color="auto" w:fill="F8F8F5"/>
+        <w:spacing w:before="45" w:after="100" w:afterAutospacing="1" w:line="240" w:lineRule="auto"/>
+        <w:rPr>
+          <w:rFonts w:ascii="Verdana" w:hAnsi="Verdana"/>
+          <w:i/>
+          <w:color w:val="000000"/>
+          <w:sz w:val="20"/>
+          <w:szCs w:val="20"/>
+          <w:highlight w:val="yellow"/>
+        </w:rPr>
+      </w:pPr>
+      <w:proofErr w:type="gramStart"/>
+      <w:r>
+        <w:rPr>
+          <w:rStyle w:val="Strong"/>
+          <w:rFonts w:ascii="Verdana" w:hAnsi="Verdana"/>
+          <w:i/>
+          <w:color w:val="000000"/>
+          <w:sz w:val="20"/>
+          <w:szCs w:val="20"/>
+        </w:rPr>
+        <w:t>static</w:t>
+      </w:r>
+      <w:proofErr w:type="gramEnd"/>
+      <w:r>
+        <w:rPr>
+          <w:rStyle w:val="apple-converted-space"/>
+          <w:rFonts w:ascii="Verdana" w:hAnsi="Verdana"/>
+          <w:i/>
+          <w:color w:val="000000"/>
+          <w:sz w:val="20"/>
+          <w:szCs w:val="20"/>
+        </w:rPr>
+        <w:t> </w:t>
+      </w:r>
+      <w:r>
+        <w:rPr>
+          <w:rFonts w:ascii="Verdana" w:hAnsi="Verdana"/>
+          <w:i/>
+          <w:color w:val="000000"/>
+          <w:sz w:val="20"/>
+          <w:szCs w:val="20"/>
+        </w:rPr>
+        <w:t xml:space="preserve">is a keyword, if we declare any method as static, it is known as static method. </w:t>
+      </w:r>
+      <w:r>
+        <w:rPr>
+          <w:rFonts w:ascii="Verdana" w:hAnsi="Verdana"/>
+          <w:i/>
+          <w:color w:val="000000"/>
+          <w:sz w:val="20"/>
+          <w:szCs w:val="20"/>
+          <w:highlight w:val="yellow"/>
+        </w:rPr>
+        <w:t xml:space="preserve">The core advantage of static method is that there is no need to create object to invoke the static method. The main method is executed by the JVM, so it doesn't require </w:t>
+      </w:r>
+      <w:proofErr w:type="gramStart"/>
+      <w:r>
+        <w:rPr>
+          <w:rFonts w:ascii="Verdana" w:hAnsi="Verdana"/>
+          <w:i/>
+          <w:color w:val="000000"/>
+          <w:sz w:val="20"/>
+          <w:szCs w:val="20"/>
+          <w:highlight w:val="yellow"/>
+        </w:rPr>
+        <w:t>to create</w:t>
+      </w:r>
+      <w:proofErr w:type="gramEnd"/>
+      <w:r>
+        <w:rPr>
+          <w:rFonts w:ascii="Verdana" w:hAnsi="Verdana"/>
+          <w:i/>
+          <w:color w:val="000000"/>
+          <w:sz w:val="20"/>
+          <w:szCs w:val="20"/>
+          <w:highlight w:val="yellow"/>
+        </w:rPr>
+        <w:t xml:space="preserve"> object to invoke the main method. So it saves memory.</w:t>
+      </w:r>
+    </w:p>
+    <w:p>
+      <w:pPr>
+        <w:numPr>
+          <w:ilvl w:val="0"/>
+          <w:numId w:val="11"/>
+        </w:numPr>
+        <w:shd w:val="clear" w:color="auto" w:fill="F8F8F5"/>
+        <w:spacing w:before="45" w:after="100" w:afterAutospacing="1" w:line="240" w:lineRule="auto"/>
+        <w:rPr>
+          <w:rFonts w:ascii="Verdana" w:hAnsi="Verdana"/>
+          <w:color w:val="000000"/>
+          <w:sz w:val="20"/>
+          <w:szCs w:val="20"/>
+        </w:rPr>
+      </w:pPr>
+      <w:proofErr w:type="gramStart"/>
+      <w:r>
+        <w:rPr>
+          <w:rStyle w:val="Strong"/>
+          <w:rFonts w:ascii="Verdana" w:hAnsi="Verdana"/>
+          <w:color w:val="000000"/>
+          <w:sz w:val="20"/>
+          <w:szCs w:val="20"/>
+        </w:rPr>
+        <w:t>void</w:t>
+      </w:r>
+      <w:proofErr w:type="gramEnd"/>
+      <w:r>
+        <w:rPr>
+          <w:rStyle w:val="apple-converted-space"/>
+          <w:rFonts w:ascii="Verdana" w:hAnsi="Verdana"/>
+          <w:color w:val="000000"/>
+          <w:sz w:val="20"/>
+          <w:szCs w:val="20"/>
+        </w:rPr>
+        <w:t> </w:t>
+      </w:r>
+      <w:r>
+        <w:rPr>
+          <w:rFonts w:ascii="Verdana" w:hAnsi="Verdana"/>
+          <w:color w:val="000000"/>
+          <w:sz w:val="20"/>
+          <w:szCs w:val="20"/>
+        </w:rPr>
+        <w:t>is the return type of the method, it means it doesn't return any value.</w:t>
+      </w:r>
+    </w:p>
+    <w:p>
+      <w:pPr>
+        <w:numPr>
+          <w:ilvl w:val="0"/>
+          <w:numId w:val="11"/>
+        </w:numPr>
+        <w:shd w:val="clear" w:color="auto" w:fill="F8F8F5"/>
+        <w:spacing w:before="45" w:after="100" w:afterAutospacing="1" w:line="240" w:lineRule="auto"/>
+        <w:rPr>
+          <w:rFonts w:ascii="Verdana" w:hAnsi="Verdana"/>
+          <w:color w:val="000000"/>
+          <w:sz w:val="20"/>
+          <w:szCs w:val="20"/>
+        </w:rPr>
+      </w:pPr>
+      <w:proofErr w:type="gramStart"/>
+      <w:r>
+        <w:rPr>
+          <w:rStyle w:val="Strong"/>
+          <w:rFonts w:ascii="Verdana" w:hAnsi="Verdana"/>
+          <w:color w:val="000000"/>
+          <w:sz w:val="20"/>
+          <w:szCs w:val="20"/>
+        </w:rPr>
+        <w:t>main</w:t>
+      </w:r>
+      <w:proofErr w:type="gramEnd"/>
+      <w:r>
+        <w:rPr>
+          <w:rStyle w:val="apple-converted-space"/>
+          <w:rFonts w:ascii="Verdana" w:hAnsi="Verdana"/>
+          <w:color w:val="000000"/>
+          <w:sz w:val="20"/>
+          <w:szCs w:val="20"/>
+        </w:rPr>
+        <w:t> </w:t>
+      </w:r>
+      <w:r>
+        <w:rPr>
+          <w:rFonts w:ascii="Verdana" w:hAnsi="Verdana"/>
+          <w:color w:val="000000"/>
+          <w:sz w:val="20"/>
+          <w:szCs w:val="20"/>
+        </w:rPr>
+        <w:t>represents startup of the program.</w:t>
+      </w:r>
+      <w:bookmarkStart w:id="1" w:name="_GoBack"/>
+      <w:bookmarkEnd w:id="1"/>
+    </w:p>
+    <w:p>
+      <w:pPr>
+        <w:numPr>
+          <w:ilvl w:val="0"/>
+          <w:numId w:val="11"/>
+        </w:numPr>
+        <w:shd w:val="clear" w:color="auto" w:fill="F8F8F5"/>
+        <w:spacing w:before="45" w:after="100" w:afterAutospacing="1" w:line="240" w:lineRule="auto"/>
+        <w:rPr>
+          <w:rFonts w:ascii="Verdana" w:hAnsi="Verdana"/>
+          <w:color w:val="000000"/>
+          <w:sz w:val="20"/>
+          <w:szCs w:val="20"/>
+        </w:rPr>
+      </w:pPr>
+      <w:proofErr w:type="gramStart"/>
+      <w:r>
+        <w:rPr>
+          <w:rStyle w:val="Strong"/>
+          <w:rFonts w:ascii="Verdana" w:hAnsi="Verdana"/>
+          <w:color w:val="000000"/>
+          <w:sz w:val="20"/>
+          <w:szCs w:val="20"/>
+        </w:rPr>
+        <w:t>String[</w:t>
+      </w:r>
+      <w:proofErr w:type="gramEnd"/>
+      <w:r>
+        <w:rPr>
+          <w:rStyle w:val="Strong"/>
+          <w:rFonts w:ascii="Verdana" w:hAnsi="Verdana"/>
+          <w:color w:val="000000"/>
+          <w:sz w:val="20"/>
+          <w:szCs w:val="20"/>
+        </w:rPr>
+        <w:t xml:space="preserve">] </w:t>
+      </w:r>
+      <w:proofErr w:type="spellStart"/>
+      <w:r>
+        <w:rPr>
+          <w:rStyle w:val="Strong"/>
+          <w:rFonts w:ascii="Verdana" w:hAnsi="Verdana"/>
+          <w:color w:val="000000"/>
+          <w:sz w:val="20"/>
+          <w:szCs w:val="20"/>
+        </w:rPr>
+        <w:t>args</w:t>
+      </w:r>
+      <w:proofErr w:type="spellEnd"/>
+      <w:r>
+        <w:rPr>
+          <w:rStyle w:val="apple-converted-space"/>
+          <w:rFonts w:ascii="Verdana" w:hAnsi="Verdana"/>
+          <w:color w:val="000000"/>
+          <w:sz w:val="20"/>
+          <w:szCs w:val="20"/>
+        </w:rPr>
+        <w:t> </w:t>
+      </w:r>
+      <w:r>
+        <w:rPr>
+          <w:rFonts w:ascii="Verdana" w:hAnsi="Verdana"/>
+          <w:color w:val="000000"/>
+          <w:sz w:val="20"/>
+          <w:szCs w:val="20"/>
+        </w:rPr>
+        <w:t>is used for command line argument. We will learn it later.</w:t>
+      </w:r>
+    </w:p>
+    <w:p>
+      <w:pPr>
+        <w:numPr>
+          <w:ilvl w:val="0"/>
+          <w:numId w:val="11"/>
+        </w:numPr>
+        <w:shd w:val="clear" w:color="auto" w:fill="F8F8F5"/>
+        <w:spacing w:before="45" w:after="100" w:afterAutospacing="1" w:line="240" w:lineRule="auto"/>
+        <w:rPr>
+          <w:rFonts w:ascii="Verdana" w:hAnsi="Verdana"/>
+          <w:color w:val="000000"/>
+          <w:sz w:val="20"/>
+          <w:szCs w:val="20"/>
+        </w:rPr>
+      </w:pPr>
+      <w:proofErr w:type="spellStart"/>
+      <w:proofErr w:type="gramStart"/>
+      <w:r>
+        <w:rPr>
+          <w:rStyle w:val="Strong"/>
+          <w:rFonts w:ascii="Verdana" w:hAnsi="Verdana"/>
+          <w:color w:val="000000"/>
+          <w:sz w:val="20"/>
+          <w:szCs w:val="20"/>
+        </w:rPr>
+        <w:t>System.out.println</w:t>
+      </w:r>
+      <w:proofErr w:type="spellEnd"/>
+      <w:r>
+        <w:rPr>
+          <w:rStyle w:val="Strong"/>
+          <w:rFonts w:ascii="Verdana" w:hAnsi="Verdana"/>
+          <w:color w:val="000000"/>
+          <w:sz w:val="20"/>
+          <w:szCs w:val="20"/>
+        </w:rPr>
+        <w:t>(</w:t>
+      </w:r>
+      <w:proofErr w:type="gramEnd"/>
+      <w:r>
+        <w:rPr>
+          <w:rStyle w:val="Strong"/>
+          <w:rFonts w:ascii="Verdana" w:hAnsi="Verdana"/>
+          <w:color w:val="000000"/>
+          <w:sz w:val="20"/>
+          <w:szCs w:val="20"/>
+        </w:rPr>
+        <w:t>)</w:t>
+      </w:r>
+      <w:r>
+        <w:rPr>
+          <w:rStyle w:val="apple-converted-space"/>
+          <w:rFonts w:ascii="Verdana" w:hAnsi="Verdana"/>
+          <w:color w:val="000000"/>
+          <w:sz w:val="20"/>
+          <w:szCs w:val="20"/>
+        </w:rPr>
+        <w:t> </w:t>
+      </w:r>
+      <w:r>
+        <w:rPr>
+          <w:rFonts w:ascii="Verdana" w:hAnsi="Verdana"/>
+          <w:color w:val="000000"/>
+          <w:sz w:val="20"/>
+          <w:szCs w:val="20"/>
+        </w:rPr>
+        <w:t xml:space="preserve">is used print statement. We will learn about the internal working of </w:t>
+      </w:r>
+      <w:proofErr w:type="spellStart"/>
+      <w:r>
+        <w:rPr>
+          <w:rFonts w:ascii="Verdana" w:hAnsi="Verdana"/>
+          <w:color w:val="000000"/>
+          <w:sz w:val="20"/>
+          <w:szCs w:val="20"/>
+        </w:rPr>
+        <w:t>System.out.println</w:t>
+      </w:r>
+      <w:proofErr w:type="spellEnd"/>
+      <w:r>
+        <w:rPr>
+          <w:rFonts w:ascii="Verdana" w:hAnsi="Verdana"/>
+          <w:color w:val="000000"/>
+          <w:sz w:val="20"/>
+          <w:szCs w:val="20"/>
+        </w:rPr>
+        <w:t xml:space="preserve"> statement later.</w:t>
+      </w:r>
+    </w:p>
+    <w:p/>
     <w:sectPr>
       <w:pgSz w:w="12240" w:h="15840"/>
       <w:pgMar w:top="1440" w:right="1440" w:bottom="1440" w:left="1440" w:header="720" w:footer="720" w:gutter="0"/>
@@ -4046,6 +5137,119 @@
 <file path=word/numbering.xml><?xml version="1.0" encoding="utf-8"?>
 <w:numbering xmlns:wpc="http://schemas.microsoft.com/office/word/2010/wordprocessingCanvas" xmlns:mc="http://schemas.openxmlformats.org/markup-compatibility/2006" xmlns:o="urn:schemas-microsoft-com:office:office" xmlns:r="http://schemas.openxmlformats.org/officeDocument/2006/relationships" xmlns:m="http://schemas.openxmlformats.org/officeDocument/2006/math" xmlns:v="urn:schemas-microsoft-com:vml" xmlns:wp14="http://schemas.microsoft.com/office/word/2010/wordprocessingDrawing" xmlns:wp="http://schemas.openxmlformats.org/drawingml/2006/wordprocessingDrawing" xmlns:w10="urn:schemas-microsoft-com:office:word" xmlns:w="http://schemas.openxmlformats.org/wordprocessingml/2006/main" xmlns:w14="http://schemas.microsoft.com/office/word/2010/wordml" xmlns:wpg="http://schemas.microsoft.com/office/word/2010/wordprocessingGroup" xmlns:wpi="http://schemas.microsoft.com/office/word/2010/wordprocessingInk" xmlns:wne="http://schemas.microsoft.com/office/word/2006/wordml" xmlns:wps="http://schemas.microsoft.com/office/word/2010/wordprocessingShape" mc:Ignorable="w14 wp14">
   <w:abstractNum w:abstractNumId="0">
+    <w:nsid w:val="2E5E0DDC"/>
+    <w:multiLevelType w:val="multilevel"/>
+    <w:tmpl w:val="C0E0E8A0"/>
+    <w:lvl w:ilvl="0">
+      <w:start w:val="1"/>
+      <w:numFmt w:val="decimal"/>
+      <w:lvlText w:val="%1."/>
+      <w:lvlJc w:val="left"/>
+      <w:pPr>
+        <w:tabs>
+          <w:tab w:val="num" w:pos="720"/>
+        </w:tabs>
+        <w:ind w:left="720" w:hanging="360"/>
+      </w:pPr>
+    </w:lvl>
+    <w:lvl w:ilvl="1" w:tentative="1">
+      <w:start w:val="1"/>
+      <w:numFmt w:val="decimal"/>
+      <w:lvlText w:val="%2."/>
+      <w:lvlJc w:val="left"/>
+      <w:pPr>
+        <w:tabs>
+          <w:tab w:val="num" w:pos="1440"/>
+        </w:tabs>
+        <w:ind w:left="1440" w:hanging="360"/>
+      </w:pPr>
+    </w:lvl>
+    <w:lvl w:ilvl="2" w:tentative="1">
+      <w:start w:val="1"/>
+      <w:numFmt w:val="decimal"/>
+      <w:lvlText w:val="%3."/>
+      <w:lvlJc w:val="left"/>
+      <w:pPr>
+        <w:tabs>
+          <w:tab w:val="num" w:pos="2160"/>
+        </w:tabs>
+        <w:ind w:left="2160" w:hanging="360"/>
+      </w:pPr>
+    </w:lvl>
+    <w:lvl w:ilvl="3" w:tentative="1">
+      <w:start w:val="1"/>
+      <w:numFmt w:val="decimal"/>
+      <w:lvlText w:val="%4."/>
+      <w:lvlJc w:val="left"/>
+      <w:pPr>
+        <w:tabs>
+          <w:tab w:val="num" w:pos="2880"/>
+        </w:tabs>
+        <w:ind w:left="2880" w:hanging="360"/>
+      </w:pPr>
+    </w:lvl>
+    <w:lvl w:ilvl="4" w:tentative="1">
+      <w:start w:val="1"/>
+      <w:numFmt w:val="decimal"/>
+      <w:lvlText w:val="%5."/>
+      <w:lvlJc w:val="left"/>
+      <w:pPr>
+        <w:tabs>
+          <w:tab w:val="num" w:pos="3600"/>
+        </w:tabs>
+        <w:ind w:left="3600" w:hanging="360"/>
+      </w:pPr>
+    </w:lvl>
+    <w:lvl w:ilvl="5" w:tentative="1">
+      <w:start w:val="1"/>
+      <w:numFmt w:val="decimal"/>
+      <w:lvlText w:val="%6."/>
+      <w:lvlJc w:val="left"/>
+      <w:pPr>
+        <w:tabs>
+          <w:tab w:val="num" w:pos="4320"/>
+        </w:tabs>
+        <w:ind w:left="4320" w:hanging="360"/>
+      </w:pPr>
+    </w:lvl>
+    <w:lvl w:ilvl="6" w:tentative="1">
+      <w:start w:val="1"/>
+      <w:numFmt w:val="decimal"/>
+      <w:lvlText w:val="%7."/>
+      <w:lvlJc w:val="left"/>
+      <w:pPr>
+        <w:tabs>
+          <w:tab w:val="num" w:pos="5040"/>
+        </w:tabs>
+        <w:ind w:left="5040" w:hanging="360"/>
+      </w:pPr>
+    </w:lvl>
+    <w:lvl w:ilvl="7" w:tentative="1">
+      <w:start w:val="1"/>
+      <w:numFmt w:val="decimal"/>
+      <w:lvlText w:val="%8."/>
+      <w:lvlJc w:val="left"/>
+      <w:pPr>
+        <w:tabs>
+          <w:tab w:val="num" w:pos="5760"/>
+        </w:tabs>
+        <w:ind w:left="5760" w:hanging="360"/>
+      </w:pPr>
+    </w:lvl>
+    <w:lvl w:ilvl="8" w:tentative="1">
+      <w:start w:val="1"/>
+      <w:numFmt w:val="decimal"/>
+      <w:lvlText w:val="%9."/>
+      <w:lvlJc w:val="left"/>
+      <w:pPr>
+        <w:tabs>
+          <w:tab w:val="num" w:pos="6480"/>
+        </w:tabs>
+        <w:ind w:left="6480" w:hanging="360"/>
+      </w:pPr>
+    </w:lvl>
+  </w:abstractNum>
+  <w:abstractNum w:abstractNumId="1">
     <w:nsid w:val="2E7E5430"/>
     <w:multiLevelType w:val="multilevel"/>
     <w:tmpl w:val="1606242A"/>
@@ -4158,7 +5362,7 @@
       </w:pPr>
     </w:lvl>
   </w:abstractNum>
-  <w:abstractNum w:abstractNumId="1">
+  <w:abstractNum w:abstractNumId="2">
     <w:nsid w:val="2FBD184F"/>
     <w:multiLevelType w:val="multilevel"/>
     <w:tmpl w:val="977E33BE"/>
@@ -4271,7 +5475,7 @@
       </w:pPr>
     </w:lvl>
   </w:abstractNum>
-  <w:abstractNum w:abstractNumId="2">
+  <w:abstractNum w:abstractNumId="3">
     <w:nsid w:val="34AF59AC"/>
     <w:multiLevelType w:val="multilevel"/>
     <w:tmpl w:val="BCC6AC90"/>
@@ -4420,7 +5624,156 @@
       </w:rPr>
     </w:lvl>
   </w:abstractNum>
-  <w:abstractNum w:abstractNumId="3">
+  <w:abstractNum w:abstractNumId="4">
+    <w:nsid w:val="35681CD9"/>
+    <w:multiLevelType w:val="multilevel"/>
+    <w:tmpl w:val="F320AA52"/>
+    <w:lvl w:ilvl="0">
+      <w:start w:val="1"/>
+      <w:numFmt w:val="bullet"/>
+      <w:lvlText w:val=""/>
+      <w:lvlJc w:val="left"/>
+      <w:pPr>
+        <w:tabs>
+          <w:tab w:val="num" w:pos="720"/>
+        </w:tabs>
+        <w:ind w:left="720" w:hanging="360"/>
+      </w:pPr>
+      <w:rPr>
+        <w:rFonts w:ascii="Symbol" w:hAnsi="Symbol" w:hint="default"/>
+        <w:sz w:val="20"/>
+      </w:rPr>
+    </w:lvl>
+    <w:lvl w:ilvl="1" w:tentative="1">
+      <w:start w:val="1"/>
+      <w:numFmt w:val="bullet"/>
+      <w:lvlText w:val="o"/>
+      <w:lvlJc w:val="left"/>
+      <w:pPr>
+        <w:tabs>
+          <w:tab w:val="num" w:pos="1440"/>
+        </w:tabs>
+        <w:ind w:left="1440" w:hanging="360"/>
+      </w:pPr>
+      <w:rPr>
+        <w:rFonts w:ascii="Courier New" w:hAnsi="Courier New" w:hint="default"/>
+        <w:sz w:val="20"/>
+      </w:rPr>
+    </w:lvl>
+    <w:lvl w:ilvl="2" w:tentative="1">
+      <w:start w:val="1"/>
+      <w:numFmt w:val="bullet"/>
+      <w:lvlText w:val=""/>
+      <w:lvlJc w:val="left"/>
+      <w:pPr>
+        <w:tabs>
+          <w:tab w:val="num" w:pos="2160"/>
+        </w:tabs>
+        <w:ind w:left="2160" w:hanging="360"/>
+      </w:pPr>
+      <w:rPr>
+        <w:rFonts w:ascii="Wingdings" w:hAnsi="Wingdings" w:hint="default"/>
+        <w:sz w:val="20"/>
+      </w:rPr>
+    </w:lvl>
+    <w:lvl w:ilvl="3" w:tentative="1">
+      <w:start w:val="1"/>
+      <w:numFmt w:val="bullet"/>
+      <w:lvlText w:val=""/>
+      <w:lvlJc w:val="left"/>
+      <w:pPr>
+        <w:tabs>
+          <w:tab w:val="num" w:pos="2880"/>
+        </w:tabs>
+        <w:ind w:left="2880" w:hanging="360"/>
+      </w:pPr>
+      <w:rPr>
+        <w:rFonts w:ascii="Wingdings" w:hAnsi="Wingdings" w:hint="default"/>
+        <w:sz w:val="20"/>
+      </w:rPr>
+    </w:lvl>
+    <w:lvl w:ilvl="4" w:tentative="1">
+      <w:start w:val="1"/>
+      <w:numFmt w:val="bullet"/>
+      <w:lvlText w:val=""/>
+      <w:lvlJc w:val="left"/>
+      <w:pPr>
+        <w:tabs>
+          <w:tab w:val="num" w:pos="3600"/>
+        </w:tabs>
+        <w:ind w:left="3600" w:hanging="360"/>
+      </w:pPr>
+      <w:rPr>
+        <w:rFonts w:ascii="Wingdings" w:hAnsi="Wingdings" w:hint="default"/>
+        <w:sz w:val="20"/>
+      </w:rPr>
+    </w:lvl>
+    <w:lvl w:ilvl="5" w:tentative="1">
+      <w:start w:val="1"/>
+      <w:numFmt w:val="bullet"/>
+      <w:lvlText w:val=""/>
+      <w:lvlJc w:val="left"/>
+      <w:pPr>
+        <w:tabs>
+          <w:tab w:val="num" w:pos="4320"/>
+        </w:tabs>
+        <w:ind w:left="4320" w:hanging="360"/>
+      </w:pPr>
+      <w:rPr>
+        <w:rFonts w:ascii="Wingdings" w:hAnsi="Wingdings" w:hint="default"/>
+        <w:sz w:val="20"/>
+      </w:rPr>
+    </w:lvl>
+    <w:lvl w:ilvl="6" w:tentative="1">
+      <w:start w:val="1"/>
+      <w:numFmt w:val="bullet"/>
+      <w:lvlText w:val=""/>
+      <w:lvlJc w:val="left"/>
+      <w:pPr>
+        <w:tabs>
+          <w:tab w:val="num" w:pos="5040"/>
+        </w:tabs>
+        <w:ind w:left="5040" w:hanging="360"/>
+      </w:pPr>
+      <w:rPr>
+        <w:rFonts w:ascii="Wingdings" w:hAnsi="Wingdings" w:hint="default"/>
+        <w:sz w:val="20"/>
+      </w:rPr>
+    </w:lvl>
+    <w:lvl w:ilvl="7" w:tentative="1">
+      <w:start w:val="1"/>
+      <w:numFmt w:val="bullet"/>
+      <w:lvlText w:val=""/>
+      <w:lvlJc w:val="left"/>
+      <w:pPr>
+        <w:tabs>
+          <w:tab w:val="num" w:pos="5760"/>
+        </w:tabs>
+        <w:ind w:left="5760" w:hanging="360"/>
+      </w:pPr>
+      <w:rPr>
+        <w:rFonts w:ascii="Wingdings" w:hAnsi="Wingdings" w:hint="default"/>
+        <w:sz w:val="20"/>
+      </w:rPr>
+    </w:lvl>
+    <w:lvl w:ilvl="8" w:tentative="1">
+      <w:start w:val="1"/>
+      <w:numFmt w:val="bullet"/>
+      <w:lvlText w:val=""/>
+      <w:lvlJc w:val="left"/>
+      <w:pPr>
+        <w:tabs>
+          <w:tab w:val="num" w:pos="6480"/>
+        </w:tabs>
+        <w:ind w:left="6480" w:hanging="360"/>
+      </w:pPr>
+      <w:rPr>
+        <w:rFonts w:ascii="Wingdings" w:hAnsi="Wingdings" w:hint="default"/>
+        <w:sz w:val="20"/>
+      </w:rPr>
+    </w:lvl>
+  </w:abstractNum>
+  <w:abstractNum w:abstractNumId="5">
     <w:nsid w:val="3C5E235C"/>
     <w:multiLevelType w:val="multilevel"/>
     <w:tmpl w:val="6550066C"/>
@@ -4533,7 +5886,7 @@
       </w:pPr>
     </w:lvl>
   </w:abstractNum>
-  <w:abstractNum w:abstractNumId="4">
+  <w:abstractNum w:abstractNumId="6">
     <w:nsid w:val="3F671379"/>
     <w:multiLevelType w:val="multilevel"/>
     <w:tmpl w:val="88FA4080"/>
@@ -4646,7 +5999,7 @@
       </w:pPr>
     </w:lvl>
   </w:abstractNum>
-  <w:abstractNum w:abstractNumId="5">
+  <w:abstractNum w:abstractNumId="7">
     <w:nsid w:val="40874AF5"/>
     <w:multiLevelType w:val="multilevel"/>
     <w:tmpl w:val="A8CE610C"/>
@@ -4795,7 +6148,7 @@
       </w:rPr>
     </w:lvl>
   </w:abstractNum>
-  <w:abstractNum w:abstractNumId="6">
+  <w:abstractNum w:abstractNumId="8">
     <w:nsid w:val="48C31545"/>
     <w:multiLevelType w:val="multilevel"/>
     <w:tmpl w:val="5B12581E"/>
@@ -4908,7 +6261,7 @@
       </w:pPr>
     </w:lvl>
   </w:abstractNum>
-  <w:abstractNum w:abstractNumId="7">
+  <w:abstractNum w:abstractNumId="9">
     <w:nsid w:val="56734E8A"/>
     <w:multiLevelType w:val="multilevel"/>
     <w:tmpl w:val="8E50F602"/>
@@ -5021,7 +6374,7 @@
       </w:pPr>
     </w:lvl>
   </w:abstractNum>
-  <w:abstractNum w:abstractNumId="8">
+  <w:abstractNum w:abstractNumId="10">
     <w:nsid w:val="64BE209F"/>
     <w:multiLevelType w:val="multilevel"/>
     <w:tmpl w:val="6F56D716"/>
@@ -5135,31 +6488,37 @@
     </w:lvl>
   </w:abstractNum>
   <w:num w:numId="1">
+    <w:abstractNumId w:val="1"/>
+  </w:num>
+  <w:num w:numId="2">
+    <w:abstractNumId w:val="5"/>
+  </w:num>
+  <w:num w:numId="3">
+    <w:abstractNumId w:val="8"/>
+  </w:num>
+  <w:num w:numId="4">
+    <w:abstractNumId w:val="10"/>
+  </w:num>
+  <w:num w:numId="5">
+    <w:abstractNumId w:val="6"/>
+  </w:num>
+  <w:num w:numId="6">
+    <w:abstractNumId w:val="9"/>
+  </w:num>
+  <w:num w:numId="7">
+    <w:abstractNumId w:val="2"/>
+  </w:num>
+  <w:num w:numId="8">
+    <w:abstractNumId w:val="3"/>
+  </w:num>
+  <w:num w:numId="9">
+    <w:abstractNumId w:val="7"/>
+  </w:num>
+  <w:num w:numId="10">
     <w:abstractNumId w:val="0"/>
   </w:num>
-  <w:num w:numId="2">
-    <w:abstractNumId w:val="3"/>
-  </w:num>
-  <w:num w:numId="3">
-    <w:abstractNumId w:val="6"/>
-  </w:num>
-  <w:num w:numId="4">
-    <w:abstractNumId w:val="8"/>
-  </w:num>
-  <w:num w:numId="5">
+  <w:num w:numId="11">
     <w:abstractNumId w:val="4"/>
-  </w:num>
-  <w:num w:numId="6">
-    <w:abstractNumId w:val="7"/>
-  </w:num>
-  <w:num w:numId="7">
-    <w:abstractNumId w:val="1"/>
-  </w:num>
-  <w:num w:numId="8">
-    <w:abstractNumId w:val="2"/>
-  </w:num>
-  <w:num w:numId="9">
-    <w:abstractNumId w:val="5"/>
   </w:num>
 </w:numbering>
 </file>
@@ -5563,6 +6922,75 @@
       <w:spacing w:after="0" w:line="240" w:lineRule="auto"/>
     </w:pPr>
   </w:style>
+  <w:style w:type="character" w:customStyle="1" w:styleId="keyword">
+    <w:name w:val="keyword"/>
+    <w:basedOn w:val="DefaultParagraphFont"/>
+    <w:rsid w:val="000C0B65"/>
+  </w:style>
+  <w:style w:type="character" w:customStyle="1" w:styleId="string">
+    <w:name w:val="string"/>
+    <w:basedOn w:val="DefaultParagraphFont"/>
+    <w:rsid w:val="000C0B65"/>
+  </w:style>
+  <w:style w:type="character" w:styleId="Strong">
+    <w:name w:val="Strong"/>
+    <w:basedOn w:val="DefaultParagraphFont"/>
+    <w:uiPriority w:val="22"/>
+    <w:qFormat/>
+    <w:rsid w:val="000C0B65"/>
+    <w:rPr>
+      <w:b/>
+      <w:bCs/>
+    </w:rPr>
+  </w:style>
+  <w:style w:type="paragraph" w:styleId="HTMLPreformatted">
+    <w:name w:val="HTML Preformatted"/>
+    <w:basedOn w:val="Normal"/>
+    <w:link w:val="HTMLPreformattedChar"/>
+    <w:uiPriority w:val="99"/>
+    <w:semiHidden/>
+    <w:unhideWhenUsed/>
+    <w:rsid w:val="000C0B65"/>
+    <w:pPr>
+      <w:tabs>
+        <w:tab w:val="left" w:pos="916"/>
+        <w:tab w:val="left" w:pos="1832"/>
+        <w:tab w:val="left" w:pos="2748"/>
+        <w:tab w:val="left" w:pos="3664"/>
+        <w:tab w:val="left" w:pos="4580"/>
+        <w:tab w:val="left" w:pos="5496"/>
+        <w:tab w:val="left" w:pos="6412"/>
+        <w:tab w:val="left" w:pos="7328"/>
+        <w:tab w:val="left" w:pos="8244"/>
+        <w:tab w:val="left" w:pos="9160"/>
+        <w:tab w:val="left" w:pos="10076"/>
+        <w:tab w:val="left" w:pos="10992"/>
+        <w:tab w:val="left" w:pos="11908"/>
+        <w:tab w:val="left" w:pos="12824"/>
+        <w:tab w:val="left" w:pos="13740"/>
+        <w:tab w:val="left" w:pos="14656"/>
+      </w:tabs>
+      <w:spacing w:after="0" w:line="240" w:lineRule="auto"/>
+    </w:pPr>
+    <w:rPr>
+      <w:rFonts w:ascii="Courier New" w:eastAsia="Times New Roman" w:hAnsi="Courier New" w:cs="Courier New"/>
+      <w:sz w:val="20"/>
+      <w:szCs w:val="20"/>
+    </w:rPr>
+  </w:style>
+  <w:style w:type="character" w:customStyle="1" w:styleId="HTMLPreformattedChar">
+    <w:name w:val="HTML Preformatted Char"/>
+    <w:basedOn w:val="DefaultParagraphFont"/>
+    <w:link w:val="HTMLPreformatted"/>
+    <w:uiPriority w:val="99"/>
+    <w:semiHidden/>
+    <w:rsid w:val="000C0B65"/>
+    <w:rPr>
+      <w:rFonts w:ascii="Courier New" w:eastAsia="Times New Roman" w:hAnsi="Courier New" w:cs="Courier New"/>
+      <w:sz w:val="20"/>
+      <w:szCs w:val="20"/>
+    </w:rPr>
+  </w:style>
 </w:styles>
 </file>
 
@@ -5965,6 +7393,75 @@
       <w:spacing w:after="0" w:line="240" w:lineRule="auto"/>
     </w:pPr>
   </w:style>
+  <w:style w:type="character" w:customStyle="1" w:styleId="keyword">
+    <w:name w:val="keyword"/>
+    <w:basedOn w:val="DefaultParagraphFont"/>
+    <w:rsid w:val="000C0B65"/>
+  </w:style>
+  <w:style w:type="character" w:customStyle="1" w:styleId="string">
+    <w:name w:val="string"/>
+    <w:basedOn w:val="DefaultParagraphFont"/>
+    <w:rsid w:val="000C0B65"/>
+  </w:style>
+  <w:style w:type="character" w:styleId="Strong">
+    <w:name w:val="Strong"/>
+    <w:basedOn w:val="DefaultParagraphFont"/>
+    <w:uiPriority w:val="22"/>
+    <w:qFormat/>
+    <w:rsid w:val="000C0B65"/>
+    <w:rPr>
+      <w:b/>
+      <w:bCs/>
+    </w:rPr>
+  </w:style>
+  <w:style w:type="paragraph" w:styleId="HTMLPreformatted">
+    <w:name w:val="HTML Preformatted"/>
+    <w:basedOn w:val="Normal"/>
+    <w:link w:val="HTMLPreformattedChar"/>
+    <w:uiPriority w:val="99"/>
+    <w:semiHidden/>
+    <w:unhideWhenUsed/>
+    <w:rsid w:val="000C0B65"/>
+    <w:pPr>
+      <w:tabs>
+        <w:tab w:val="left" w:pos="916"/>
+        <w:tab w:val="left" w:pos="1832"/>
+        <w:tab w:val="left" w:pos="2748"/>
+        <w:tab w:val="left" w:pos="3664"/>
+        <w:tab w:val="left" w:pos="4580"/>
+        <w:tab w:val="left" w:pos="5496"/>
+        <w:tab w:val="left" w:pos="6412"/>
+        <w:tab w:val="left" w:pos="7328"/>
+        <w:tab w:val="left" w:pos="8244"/>
+        <w:tab w:val="left" w:pos="9160"/>
+        <w:tab w:val="left" w:pos="10076"/>
+        <w:tab w:val="left" w:pos="10992"/>
+        <w:tab w:val="left" w:pos="11908"/>
+        <w:tab w:val="left" w:pos="12824"/>
+        <w:tab w:val="left" w:pos="13740"/>
+        <w:tab w:val="left" w:pos="14656"/>
+      </w:tabs>
+      <w:spacing w:after="0" w:line="240" w:lineRule="auto"/>
+    </w:pPr>
+    <w:rPr>
+      <w:rFonts w:ascii="Courier New" w:eastAsia="Times New Roman" w:hAnsi="Courier New" w:cs="Courier New"/>
+      <w:sz w:val="20"/>
+      <w:szCs w:val="20"/>
+    </w:rPr>
+  </w:style>
+  <w:style w:type="character" w:customStyle="1" w:styleId="HTMLPreformattedChar">
+    <w:name w:val="HTML Preformatted Char"/>
+    <w:basedOn w:val="DefaultParagraphFont"/>
+    <w:link w:val="HTMLPreformatted"/>
+    <w:uiPriority w:val="99"/>
+    <w:semiHidden/>
+    <w:rsid w:val="000C0B65"/>
+    <w:rPr>
+      <w:rFonts w:ascii="Courier New" w:eastAsia="Times New Roman" w:hAnsi="Courier New" w:cs="Courier New"/>
+      <w:sz w:val="20"/>
+      <w:szCs w:val="20"/>
+    </w:rPr>
+  </w:style>
 </w:styles>
 </file>
 

</xml_diff>